<commit_message>
devoir sans commentaire et pas organisé ()
</commit_message>
<xml_diff>
--- a/consigne.docx
+++ b/consigne.docx
@@ -18,6 +18,14 @@
           <w:sz w:val="24"/>
           <w:szCs w:val="24"/>
         </w:rPr>
+        <w:t xml:space="preserve"> </w:t>
+      </w:r>
+      <w:r>
+        <w:rPr>
+          <w:rFonts w:ascii="Helvetica" w:hAnsi="Helvetica"/>
+          <w:sz w:val="24"/>
+          <w:szCs w:val="24"/>
+        </w:rPr>
         <w:t>-&gt; Écrire un programme qui permet faciliter la vie d’un développeur web indépendant.</w:t>
       </w:r>
     </w:p>
@@ -1498,8 +1506,6 @@
         </w:rPr>
         <w:t>VA</w:t>
       </w:r>
-      <w:bookmarkStart w:id="0" w:name="_GoBack"/>
-      <w:bookmarkEnd w:id="0"/>
       <w:r>
         <w:rPr>
           <w:rFonts w:ascii="Helvetica" w:eastAsia="Helvetica" w:hAnsi="Helvetica" w:cs="Helvetica"/>
@@ -1900,6 +1906,7 @@
           <w:szCs w:val="24"/>
         </w:rPr>
       </w:pPr>
+      <w:bookmarkStart w:id="0" w:name="_GoBack"/>
       <w:r>
         <w:rPr>
           <w:rFonts w:ascii="Helvetica" w:hAnsi="Helvetica"/>
@@ -1915,7 +1922,16 @@
           <w:sz w:val="24"/>
           <w:szCs w:val="24"/>
         </w:rPr>
-        <w:t>note:</w:t>
+        <w:t>note</w:t>
+      </w:r>
+      <w:bookmarkEnd w:id="0"/>
+      <w:r>
+        <w:rPr>
+          <w:rFonts w:ascii="Helvetica" w:hAnsi="Helvetica"/>
+          <w:sz w:val="24"/>
+          <w:szCs w:val="24"/>
+        </w:rPr>
+        <w:t>:</w:t>
       </w:r>
       <w:proofErr w:type="gramEnd"/>
       <w:r>

</xml_diff>